<commit_message>
added screens and exported pdf
</commit_message>
<xml_diff>
--- a/egpaper_cvpr17_final.docx
+++ b/egpaper_cvpr17_final.docx
@@ -48,21 +48,85 @@
           <w:i/>
           <w:lang w:val="fr-FR"/>
         </w:rPr>
-        <w:t>L’une des choses les plus importantes pour une entreprise est de prendre soin de sa clientèle. Pour cela, il faut pouvoir être à l’écoute sur de multiples canaux de communication, qui reçoivent d’énormes flux de données tous les jours. L’analyse de sentiments est un sous-domaine du NLP (Natural Language Processing) qui cherche à automatiser cette tâche. Dans ce projet, nous tentons d’exploiter les solutions existantes dans la description des vins, un domaine complexe avec un vocabulaire riche</w:t>
-      </w:r>
+        <w:t xml:space="preserve">L’une des choses les plus importantes pour une entreprise est de prendre soin de sa clientèle. Pour cela, il faut pouvoir être à l’écoute sur de multiples canaux de communication, qui reçoivent d’énormes flux de données tous les jours. L’analyse de sentiments est un sous-domaine du NLP (Natural </w:t>
+      </w:r>
+      <w:proofErr w:type="spellStart"/>
       <w:r>
         <w:rPr>
           <w:i/>
           <w:lang w:val="fr-FR"/>
         </w:rPr>
-        <w:t>. À partir d’une revie</w:t>
-      </w:r>
+        <w:t>Language</w:t>
+      </w:r>
+      <w:proofErr w:type="spellEnd"/>
       <w:r>
         <w:rPr>
           <w:i/>
           <w:lang w:val="fr-FR"/>
         </w:rPr>
-        <w:t>w d’un vin, nous arrivons à prédire ses caractéristiques, sa provenance, son cépage, ainsi que la personne qui a écrit la review.</w:t>
+        <w:t xml:space="preserve"> </w:t>
+      </w:r>
+      <w:proofErr w:type="spellStart"/>
+      <w:r>
+        <w:rPr>
+          <w:i/>
+          <w:lang w:val="fr-FR"/>
+        </w:rPr>
+        <w:t>Processing</w:t>
+      </w:r>
+      <w:proofErr w:type="spellEnd"/>
+      <w:r>
+        <w:rPr>
+          <w:i/>
+          <w:lang w:val="fr-FR"/>
+        </w:rPr>
+        <w:t>) qui cherche à automatiser cette tâche. Dans ce projet, nous tentons d’exploiter les solutions existantes dans la description des vins, un domaine complexe avec un vocabulaire riche</w:t>
+      </w:r>
+      <w:r>
+        <w:rPr>
+          <w:i/>
+          <w:lang w:val="fr-FR"/>
+        </w:rPr>
+        <w:t xml:space="preserve">. À partir d’une </w:t>
+      </w:r>
+      <w:proofErr w:type="spellStart"/>
+      <w:r>
+        <w:rPr>
+          <w:i/>
+          <w:lang w:val="fr-FR"/>
+        </w:rPr>
+        <w:t>revie</w:t>
+      </w:r>
+      <w:r>
+        <w:rPr>
+          <w:i/>
+          <w:lang w:val="fr-FR"/>
+        </w:rPr>
+        <w:t>w</w:t>
+      </w:r>
+      <w:proofErr w:type="spellEnd"/>
+      <w:r>
+        <w:rPr>
+          <w:i/>
+          <w:lang w:val="fr-FR"/>
+        </w:rPr>
+        <w:t xml:space="preserve"> d’un vin, nous arrivons à prédire ses caractéristiques, sa provenance, son cépage, ainsi que la personne qui a écrit la </w:t>
+      </w:r>
+      <w:proofErr w:type="spellStart"/>
+      <w:r>
+        <w:rPr>
+          <w:i/>
+          <w:lang w:val="fr-FR"/>
+        </w:rPr>
+        <w:t>review</w:t>
+      </w:r>
+      <w:proofErr w:type="spellEnd"/>
+      <w:r>
+        <w:rPr>
+          <w:i/>
+          <w:lang w:val="fr-FR"/>
+        </w:rPr>
+        <w:t>.</w:t>
       </w:r>
     </w:p>
     <w:p>
@@ -103,13 +167,83 @@
         <w:rPr>
           <w:lang w:val="fr-FR"/>
         </w:rPr>
-        <w:t xml:space="preserve"> en ne se basant que sur les reviews que nous avons de ce vin est un problème complexe, car subjectif. Une review peut être trop concise, trop personnelle</w:t>
-      </w:r>
-      <w:r>
-        <w:rPr>
-          <w:lang w:val="fr-FR"/>
-        </w:rPr>
-        <w:t>, ou erronée. Heureusement pour nous, ce dataset ne contient que des reviews écrites par des professionnelles, ce qui nous épargne au moins les erreurs dans les reviews.</w:t>
+        <w:t xml:space="preserve"> en ne se basant que sur les </w:t>
+      </w:r>
+      <w:proofErr w:type="spellStart"/>
+      <w:r>
+        <w:rPr>
+          <w:lang w:val="fr-FR"/>
+        </w:rPr>
+        <w:t>reviews</w:t>
+      </w:r>
+      <w:proofErr w:type="spellEnd"/>
+      <w:r>
+        <w:rPr>
+          <w:lang w:val="fr-FR"/>
+        </w:rPr>
+        <w:t xml:space="preserve"> que nous avons de ce vin est un problème complexe, car subjectif. Une </w:t>
+      </w:r>
+      <w:proofErr w:type="spellStart"/>
+      <w:r>
+        <w:rPr>
+          <w:lang w:val="fr-FR"/>
+        </w:rPr>
+        <w:t>review</w:t>
+      </w:r>
+      <w:proofErr w:type="spellEnd"/>
+      <w:r>
+        <w:rPr>
+          <w:lang w:val="fr-FR"/>
+        </w:rPr>
+        <w:t xml:space="preserve"> peut être trop concise, trop personnelle</w:t>
+      </w:r>
+      <w:r>
+        <w:rPr>
+          <w:lang w:val="fr-FR"/>
+        </w:rPr>
+        <w:t xml:space="preserve">, ou erronée. Heureusement pour nous, ce </w:t>
+      </w:r>
+      <w:proofErr w:type="spellStart"/>
+      <w:r>
+        <w:rPr>
+          <w:lang w:val="fr-FR"/>
+        </w:rPr>
+        <w:t>dataset</w:t>
+      </w:r>
+      <w:proofErr w:type="spellEnd"/>
+      <w:r>
+        <w:rPr>
+          <w:lang w:val="fr-FR"/>
+        </w:rPr>
+        <w:t xml:space="preserve"> ne contient que des </w:t>
+      </w:r>
+      <w:proofErr w:type="spellStart"/>
+      <w:r>
+        <w:rPr>
+          <w:lang w:val="fr-FR"/>
+        </w:rPr>
+        <w:t>reviews</w:t>
+      </w:r>
+      <w:proofErr w:type="spellEnd"/>
+      <w:r>
+        <w:rPr>
+          <w:lang w:val="fr-FR"/>
+        </w:rPr>
+        <w:t xml:space="preserve"> écrites par des professionnelles, ce qui nous épargne au moins les erreurs dans les </w:t>
+      </w:r>
+      <w:proofErr w:type="spellStart"/>
+      <w:r>
+        <w:rPr>
+          <w:lang w:val="fr-FR"/>
+        </w:rPr>
+        <w:t>reviews</w:t>
+      </w:r>
+      <w:proofErr w:type="spellEnd"/>
+      <w:r>
+        <w:rPr>
+          <w:lang w:val="fr-FR"/>
+        </w:rPr>
+        <w:t>.</w:t>
       </w:r>
     </w:p>
     <w:p>
@@ -121,10 +255,45 @@
         <w:rPr>
           <w:lang w:val="fr-FR"/>
         </w:rPr>
-        <w:t xml:space="preserve">Le plus souvent, les reviews ne contiennent que des éléments purement œnologiques, sur lesquels nous pouvons aisément travailler. </w:t>
-      </w:r>
-      <w:r>
-        <w:t xml:space="preserve">En voici un exemple: </w:t>
+        <w:t xml:space="preserve">Le plus souvent, les </w:t>
+      </w:r>
+      <w:proofErr w:type="spellStart"/>
+      <w:r>
+        <w:rPr>
+          <w:lang w:val="fr-FR"/>
+        </w:rPr>
+        <w:t>reviews</w:t>
+      </w:r>
+      <w:proofErr w:type="spellEnd"/>
+      <w:r>
+        <w:rPr>
+          <w:lang w:val="fr-FR"/>
+        </w:rPr>
+        <w:t xml:space="preserve"> ne contiennent que des éléments purement œnologiques, sur lesquels nous pouvons aisément travailler. </w:t>
+      </w:r>
+      <w:proofErr w:type="spellStart"/>
+      <w:r>
+        <w:t>En</w:t>
+      </w:r>
+      <w:proofErr w:type="spellEnd"/>
+      <w:r>
+        <w:t xml:space="preserve"> </w:t>
+      </w:r>
+      <w:proofErr w:type="spellStart"/>
+      <w:r>
+        <w:t>voici</w:t>
+      </w:r>
+      <w:proofErr w:type="spellEnd"/>
+      <w:r>
+        <w:t xml:space="preserve"> un </w:t>
+      </w:r>
+      <w:proofErr w:type="spellStart"/>
+      <w:r>
+        <w:t>exemple</w:t>
+      </w:r>
+      <w:proofErr w:type="spellEnd"/>
+      <w:r>
+        <w:t xml:space="preserve">: </w:t>
       </w:r>
     </w:p>
     <w:p>
@@ -160,13 +329,41 @@
         <w:rPr>
           <w:lang w:val="fr-FR"/>
         </w:rPr>
-        <w:t xml:space="preserve">Parfois, la review contient des informations précises </w:t>
-      </w:r>
-      <w:r>
-        <w:rPr>
-          <w:lang w:val="fr-FR"/>
-        </w:rPr>
-        <w:t xml:space="preserve">sur les données que nous tentons de prédire, comme le cépage, et s’en sert pour marquer son propos. Enfin, il arrive que la review soit trompeuse, avec une faute d’orthographe sur un lieu, un cépage ou un mot important, ou qu’elle propose un cépage comme élément de comparaison : </w:t>
+        <w:t xml:space="preserve">Parfois, la </w:t>
+      </w:r>
+      <w:proofErr w:type="spellStart"/>
+      <w:r>
+        <w:rPr>
+          <w:lang w:val="fr-FR"/>
+        </w:rPr>
+        <w:t>review</w:t>
+      </w:r>
+      <w:proofErr w:type="spellEnd"/>
+      <w:r>
+        <w:rPr>
+          <w:lang w:val="fr-FR"/>
+        </w:rPr>
+        <w:t xml:space="preserve"> contient des informations précises </w:t>
+      </w:r>
+      <w:r>
+        <w:rPr>
+          <w:lang w:val="fr-FR"/>
+        </w:rPr>
+        <w:t xml:space="preserve">sur les données que nous tentons de prédire, comme le cépage, et s’en sert pour marquer son propos. Enfin, il arrive que la </w:t>
+      </w:r>
+      <w:proofErr w:type="spellStart"/>
+      <w:r>
+        <w:rPr>
+          <w:lang w:val="fr-FR"/>
+        </w:rPr>
+        <w:t>review</w:t>
+      </w:r>
+      <w:proofErr w:type="spellEnd"/>
+      <w:r>
+        <w:rPr>
+          <w:lang w:val="fr-FR"/>
+        </w:rPr>
+        <w:t xml:space="preserve"> soit trompeuse, avec une faute d’orthographe sur un lieu, un cépage ou un mot important, ou qu’elle propose un cépage comme élément de comparaison : </w:t>
       </w:r>
     </w:p>
     <w:p>
@@ -184,10 +381,15 @@
         <w:autoSpaceDE/>
       </w:pPr>
       <w:r>
-        <w:rPr>
-          <w:lang w:val="fr-FR"/>
-        </w:rPr>
-        <w:t xml:space="preserve">« A wonderful wine, one of the best Petite Verdots in California, although the truth is there aren't all that many. </w:t>
+        <w:t xml:space="preserve">« A wonderful wine, one of the best Petite </w:t>
+      </w:r>
+      <w:proofErr w:type="spellStart"/>
+      <w:r>
+        <w:t>Verdots</w:t>
+      </w:r>
+      <w:proofErr w:type="spellEnd"/>
+      <w:r>
+        <w:t xml:space="preserve"> in California, although the truth is there aren't all that many. </w:t>
       </w:r>
       <w:r>
         <w:t>It's sturdy in tannins and richly textured, with delicious blackberry flavors that are a little earthier and drier than Cabernet Sauvignon. »</w:t>
@@ -223,8 +425,16 @@
         <w:rPr>
           <w:lang w:val="fr-FR"/>
         </w:rPr>
-        <w:t>sur Petite Verdot</w:t>
-      </w:r>
+        <w:t xml:space="preserve">sur Petite </w:t>
+      </w:r>
+      <w:proofErr w:type="spellStart"/>
+      <w:r>
+        <w:rPr>
+          <w:lang w:val="fr-FR"/>
+        </w:rPr>
+        <w:t>Verdot</w:t>
+      </w:r>
+      <w:proofErr w:type="spellEnd"/>
       <w:r>
         <w:rPr>
           <w:lang w:val="fr-FR"/>
@@ -248,12 +458,28 @@
           <w:b/>
         </w:rPr>
       </w:pPr>
+      <w:proofErr w:type="spellStart"/>
       <w:r>
         <w:rPr>
           <w:b/>
         </w:rPr>
-        <w:t>Etat de l’art</w:t>
-      </w:r>
+        <w:t>Etat</w:t>
+      </w:r>
+      <w:proofErr w:type="spellEnd"/>
+      <w:r>
+        <w:rPr>
+          <w:b/>
+        </w:rPr>
+        <w:t xml:space="preserve"> de </w:t>
+      </w:r>
+      <w:proofErr w:type="spellStart"/>
+      <w:r>
+        <w:rPr>
+          <w:b/>
+        </w:rPr>
+        <w:t>l’art</w:t>
+      </w:r>
+      <w:proofErr w:type="spellEnd"/>
     </w:p>
     <w:p>
       <w:pPr>
@@ -324,7 +550,21 @@
         <w:rPr>
           <w:lang w:val="fr-FR"/>
         </w:rPr>
-        <w:t>Nous savions donc que nous ne pourrions pas donner une indication de qualité à partir du dataset que nous décrirons en partie 3.</w:t>
+        <w:t xml:space="preserve">Nous savions donc que nous ne pourrions pas donner une indication de qualité à partir du </w:t>
+      </w:r>
+      <w:proofErr w:type="spellStart"/>
+      <w:r>
+        <w:rPr>
+          <w:lang w:val="fr-FR"/>
+        </w:rPr>
+        <w:t>dataset</w:t>
+      </w:r>
+      <w:proofErr w:type="spellEnd"/>
+      <w:r>
+        <w:rPr>
+          <w:lang w:val="fr-FR"/>
+        </w:rPr>
+        <w:t xml:space="preserve"> que nous décrirons en partie 3.</w:t>
       </w:r>
     </w:p>
     <w:p>
@@ -377,12 +617,28 @@
           <w:b/>
         </w:rPr>
       </w:pPr>
+      <w:proofErr w:type="spellStart"/>
       <w:r>
         <w:rPr>
           <w:b/>
         </w:rPr>
-        <w:t>Jeu de données</w:t>
-      </w:r>
+        <w:t>Jeu</w:t>
+      </w:r>
+      <w:proofErr w:type="spellEnd"/>
+      <w:r>
+        <w:rPr>
+          <w:b/>
+        </w:rPr>
+        <w:t xml:space="preserve"> de </w:t>
+      </w:r>
+      <w:proofErr w:type="spellStart"/>
+      <w:r>
+        <w:rPr>
+          <w:b/>
+        </w:rPr>
+        <w:t>données</w:t>
+      </w:r>
+      <w:proofErr w:type="spellEnd"/>
     </w:p>
     <w:p>
       <w:pPr>
@@ -396,9 +652,38 @@
         <w:rPr>
           <w:lang w:val="fr-FR"/>
         </w:rPr>
-        <w:t xml:space="preserve">Le jeu de données provient d’un scrapping de WineEnthusiast, et peut être trouvé sur </w:t>
+        <w:t xml:space="preserve">Le jeu de données provient d’un </w:t>
+      </w:r>
+      <w:proofErr w:type="spellStart"/>
+      <w:r>
+        <w:rPr>
+          <w:lang w:val="fr-FR"/>
+        </w:rPr>
+        <w:t>scrapping</w:t>
+      </w:r>
+      <w:proofErr w:type="spellEnd"/>
+      <w:r>
+        <w:rPr>
+          <w:lang w:val="fr-FR"/>
+        </w:rPr>
+        <w:t xml:space="preserve"> de </w:t>
+      </w:r>
+      <w:proofErr w:type="spellStart"/>
+      <w:r>
+        <w:rPr>
+          <w:lang w:val="fr-FR"/>
+        </w:rPr>
+        <w:t>WineEnthusiast</w:t>
+      </w:r>
+      <w:proofErr w:type="spellEnd"/>
+      <w:r>
+        <w:rPr>
+          <w:lang w:val="fr-FR"/>
+        </w:rPr>
+        <w:t xml:space="preserve">, et peut être trouvé sur </w:t>
       </w:r>
       <w:hyperlink r:id="rId7" w:anchor="winemag-data-130k-v2.csv" w:history="1">
+        <w:proofErr w:type="spellStart"/>
         <w:r>
           <w:rPr>
             <w:rStyle w:val="Hyperlink"/>
@@ -408,6 +693,7 @@
           </w:rPr>
           <w:t>Kaggle</w:t>
         </w:r>
+        <w:proofErr w:type="spellEnd"/>
       </w:hyperlink>
       <w:r>
         <w:rPr>
@@ -429,7 +715,23 @@
           <w:color w:val="000000" w:themeColor="text1"/>
           <w:lang w:val="fr-FR"/>
         </w:rPr>
-        <w:t>Il contient 130 000 entrées de reviews de vins, avec par exemple pour colonnes :</w:t>
+        <w:t xml:space="preserve">Il contient 130 000 entrées de </w:t>
+      </w:r>
+      <w:proofErr w:type="spellStart"/>
+      <w:r>
+        <w:rPr>
+          <w:color w:val="000000" w:themeColor="text1"/>
+          <w:lang w:val="fr-FR"/>
+        </w:rPr>
+        <w:t>reviews</w:t>
+      </w:r>
+      <w:proofErr w:type="spellEnd"/>
+      <w:r>
+        <w:rPr>
+          <w:color w:val="000000" w:themeColor="text1"/>
+          <w:lang w:val="fr-FR"/>
+        </w:rPr>
+        <w:t xml:space="preserve"> de vins, avec par exemple pour colonnes :</w:t>
       </w:r>
     </w:p>
     <w:p>
@@ -489,8 +791,17 @@
           <w:color w:val="000000" w:themeColor="text1"/>
           <w:lang w:val="fr-FR"/>
         </w:rPr>
-        <w:t>L’auteur de la review</w:t>
-      </w:r>
+        <w:t xml:space="preserve">L’auteur de la </w:t>
+      </w:r>
+      <w:proofErr w:type="spellStart"/>
+      <w:r>
+        <w:rPr>
+          <w:color w:val="000000" w:themeColor="text1"/>
+          <w:lang w:val="fr-FR"/>
+        </w:rPr>
+        <w:t>review</w:t>
+      </w:r>
+      <w:proofErr w:type="spellEnd"/>
     </w:p>
     <w:p>
       <w:pPr>
@@ -529,7 +840,23 @@
           <w:color w:val="000000" w:themeColor="text1"/>
           <w:lang w:val="fr-FR"/>
         </w:rPr>
-        <w:t>La varieté du vin</w:t>
+        <w:t xml:space="preserve">La </w:t>
+      </w:r>
+      <w:proofErr w:type="spellStart"/>
+      <w:r>
+        <w:rPr>
+          <w:color w:val="000000" w:themeColor="text1"/>
+          <w:lang w:val="fr-FR"/>
+        </w:rPr>
+        <w:t>varieté</w:t>
+      </w:r>
+      <w:proofErr w:type="spellEnd"/>
+      <w:r>
+        <w:rPr>
+          <w:color w:val="000000" w:themeColor="text1"/>
+          <w:lang w:val="fr-FR"/>
+        </w:rPr>
+        <w:t xml:space="preserve"> du vin</w:t>
       </w:r>
     </w:p>
     <w:p>
@@ -594,7 +921,23 @@
           <w:color w:val="000000" w:themeColor="text1"/>
           <w:lang w:val="fr-FR"/>
         </w:rPr>
-        <w:t>Avant de pouvoir prédire une caractéristique du vin à partir de la review, il nous faut travailler notre jeu de données.</w:t>
+        <w:t xml:space="preserve">Avant de pouvoir prédire une caractéristique du vin à partir de la </w:t>
+      </w:r>
+      <w:proofErr w:type="spellStart"/>
+      <w:r>
+        <w:rPr>
+          <w:color w:val="000000" w:themeColor="text1"/>
+          <w:lang w:val="fr-FR"/>
+        </w:rPr>
+        <w:t>review</w:t>
+      </w:r>
+      <w:proofErr w:type="spellEnd"/>
+      <w:r>
+        <w:rPr>
+          <w:color w:val="000000" w:themeColor="text1"/>
+          <w:lang w:val="fr-FR"/>
+        </w:rPr>
+        <w:t>, il nous faut travailler notre jeu de données.</w:t>
       </w:r>
     </w:p>
     <w:p>
@@ -610,7 +953,23 @@
           <w:color w:val="000000" w:themeColor="text1"/>
           <w:lang w:val="fr-FR"/>
         </w:rPr>
-        <w:t xml:space="preserve">Nous commençons par retirer les reviews pour lesquelles </w:t>
+        <w:t xml:space="preserve">Nous commençons par retirer les </w:t>
+      </w:r>
+      <w:proofErr w:type="spellStart"/>
+      <w:r>
+        <w:rPr>
+          <w:color w:val="000000" w:themeColor="text1"/>
+          <w:lang w:val="fr-FR"/>
+        </w:rPr>
+        <w:t>reviews</w:t>
+      </w:r>
+      <w:proofErr w:type="spellEnd"/>
+      <w:r>
+        <w:rPr>
+          <w:color w:val="000000" w:themeColor="text1"/>
+          <w:lang w:val="fr-FR"/>
+        </w:rPr>
+        <w:t xml:space="preserve"> pour lesquelles </w:t>
       </w:r>
       <w:r>
         <w:rPr>
@@ -706,7 +1065,23 @@
           <w:color w:val="000000" w:themeColor="text1"/>
           <w:lang w:val="fr-FR"/>
         </w:rPr>
-        <w:t xml:space="preserve">Un autre problème du jeu de données est la présence de virgules dans les reviews, couplée à l’utilisation de ce même symbole comme séparateur dans un csv. </w:t>
+        <w:t xml:space="preserve">Un autre problème du jeu de données est la présence de virgules dans les </w:t>
+      </w:r>
+      <w:proofErr w:type="spellStart"/>
+      <w:r>
+        <w:rPr>
+          <w:color w:val="000000" w:themeColor="text1"/>
+          <w:lang w:val="fr-FR"/>
+        </w:rPr>
+        <w:t>reviews</w:t>
+      </w:r>
+      <w:proofErr w:type="spellEnd"/>
+      <w:r>
+        <w:rPr>
+          <w:color w:val="000000" w:themeColor="text1"/>
+          <w:lang w:val="fr-FR"/>
+        </w:rPr>
+        <w:t xml:space="preserve">, couplée à l’utilisation de ce même symbole comme séparateur dans un csv. </w:t>
       </w:r>
       <w:r>
         <w:rPr>
@@ -733,13 +1108,31 @@
           <w:lang w:val="fr-FR"/>
         </w:rPr>
       </w:pPr>
+      <w:proofErr w:type="spellStart"/>
       <w:r>
         <w:rPr>
           <w:b/>
           <w:lang w:val="fr-FR"/>
         </w:rPr>
-        <w:t>Convolutional Network for Sentiment Analysis</w:t>
-      </w:r>
+        <w:t>Convolutional</w:t>
+      </w:r>
+      <w:proofErr w:type="spellEnd"/>
+      <w:r>
+        <w:rPr>
+          <w:b/>
+          <w:lang w:val="fr-FR"/>
+        </w:rPr>
+        <w:t xml:space="preserve"> Network for Sentiment </w:t>
+      </w:r>
+      <w:proofErr w:type="spellStart"/>
+      <w:r>
+        <w:rPr>
+          <w:b/>
+          <w:lang w:val="fr-FR"/>
+        </w:rPr>
+        <w:t>Analysis</w:t>
+      </w:r>
+      <w:proofErr w:type="spellEnd"/>
     </w:p>
     <w:p>
       <w:pPr>
@@ -770,7 +1163,35 @@
         <w:rPr>
           <w:lang w:val="fr-FR"/>
         </w:rPr>
-        <w:t xml:space="preserve"> d’images, avec une ou plusieurs couches de convolution suivies de couches linéaires. Les couches de convolution utilisent souvent, comme vu en cours, des filtres, ou noyaux, avec sa forme (e.g, 3x3, ou autre), et produisent de nouvelles versions de l’image, processées.</w:t>
+        <w:t xml:space="preserve"> d’images, avec une ou plusieurs couches de convolution suivies de couches linéaires. Les couches de convolution utilisent souvent, comme vu en cours, des filtres, ou noyaux, avec sa forme (</w:t>
+      </w:r>
+      <w:proofErr w:type="spellStart"/>
+      <w:r>
+        <w:rPr>
+          <w:lang w:val="fr-FR"/>
+        </w:rPr>
+        <w:t>e.g</w:t>
+      </w:r>
+      <w:proofErr w:type="spellEnd"/>
+      <w:r>
+        <w:rPr>
+          <w:lang w:val="fr-FR"/>
+        </w:rPr>
+        <w:t xml:space="preserve">, 3x3, ou autre), et produisent de nouvelles versions de l’image, </w:t>
+      </w:r>
+      <w:proofErr w:type="spellStart"/>
+      <w:r>
+        <w:rPr>
+          <w:lang w:val="fr-FR"/>
+        </w:rPr>
+        <w:t>processées</w:t>
+      </w:r>
+      <w:proofErr w:type="spellEnd"/>
+      <w:r>
+        <w:rPr>
+          <w:lang w:val="fr-FR"/>
+        </w:rPr>
+        <w:t>.</w:t>
       </w:r>
     </w:p>
     <w:p>
@@ -964,8 +1385,16 @@
         <w:rPr>
           <w:lang w:val="fr-FR"/>
         </w:rPr>
-        <w:t>On utilise donc des filtres de taille n*embedding_dimension</w:t>
-      </w:r>
+        <w:t>On utilise donc des filtres de taille n*</w:t>
+      </w:r>
+      <w:proofErr w:type="spellStart"/>
+      <w:r>
+        <w:rPr>
+          <w:lang w:val="fr-FR"/>
+        </w:rPr>
+        <w:t>embedding_dimension</w:t>
+      </w:r>
+      <w:proofErr w:type="spellEnd"/>
       <w:r>
         <w:rPr>
           <w:lang w:val="fr-FR"/>
@@ -976,7 +1405,21 @@
         <w:rPr>
           <w:lang w:val="fr-FR"/>
         </w:rPr>
-        <w:t>notre fenêtre glissante, le filtre que nous faisons voyager par-dessus le texte, et embedding_dimension la dimension du vecteur représentatif d’un mot.</w:t>
+        <w:t xml:space="preserve">notre fenêtre glissante, le filtre que nous faisons voyager par-dessus le texte, et </w:t>
+      </w:r>
+      <w:proofErr w:type="spellStart"/>
+      <w:r>
+        <w:rPr>
+          <w:lang w:val="fr-FR"/>
+        </w:rPr>
+        <w:t>embedding_dimension</w:t>
+      </w:r>
+      <w:proofErr w:type="spellEnd"/>
+      <w:r>
+        <w:rPr>
+          <w:lang w:val="fr-FR"/>
+        </w:rPr>
+        <w:t xml:space="preserve"> la dimension du vecteur représentatif d’un mot.</w:t>
       </w:r>
     </w:p>
     <w:p>
@@ -1047,7 +1490,21 @@
         <w:rPr>
           <w:lang w:val="fr-FR"/>
         </w:rPr>
-        <w:t>Ici on a une phrase de 5 mots, et une embedding_dimension de 4.</w:t>
+        <w:t xml:space="preserve">Ici on a une phrase de 5 mots, et une </w:t>
+      </w:r>
+      <w:proofErr w:type="spellStart"/>
+      <w:r>
+        <w:rPr>
+          <w:lang w:val="fr-FR"/>
+        </w:rPr>
+        <w:t>embedding_dimension</w:t>
+      </w:r>
+      <w:proofErr w:type="spellEnd"/>
+      <w:r>
+        <w:rPr>
+          <w:lang w:val="fr-FR"/>
+        </w:rPr>
+        <w:t xml:space="preserve"> de 4.</w:t>
       </w:r>
     </w:p>
     <w:p>
@@ -1239,11 +1696,33 @@
         </w:rPr>
         <w:t xml:space="preserve">nction de max </w:t>
       </w:r>
-      <w:r>
-        <w:rPr>
-          <w:lang w:val="fr-FR"/>
-        </w:rPr>
-        <w:t>pooling pour prendre la valeur maximale sur une dimension (0.7 sur les deux itérations montrées si dessus). L’idée est ici de donner une importance maximale à un ensemble de deux mots consécutifs. Nous n’avons même pas à savoir de quel ensemble il s’agissait grâce à la back propagation, qui va changer les poids des filtres lorsqu’un fort indicateur de sentiments apparait. Si c’est la valeur maximale, elle va alors passer dans la fonction de max pooling et représenter le résultat final.</w:t>
+      <w:proofErr w:type="spellStart"/>
+      <w:r>
+        <w:rPr>
+          <w:lang w:val="fr-FR"/>
+        </w:rPr>
+        <w:t>pooling</w:t>
+      </w:r>
+      <w:proofErr w:type="spellEnd"/>
+      <w:r>
+        <w:rPr>
+          <w:lang w:val="fr-FR"/>
+        </w:rPr>
+        <w:t xml:space="preserve"> pour prendre la valeur maximale sur une dimension (0.7 sur les deux itérations montrées si dessus). L’idée est ici de donner une importance maximale à un ensemble de deux mots consécutifs. Nous n’avons même pas à savoir de quel ensemble il s’agissait grâce à la back propagation, qui va changer les poids des filtres lorsqu’un fort indicateur de sentiments apparait. Si c’est la valeur maximale, elle va alors passer dans la fonction de max </w:t>
+      </w:r>
+      <w:proofErr w:type="spellStart"/>
+      <w:r>
+        <w:rPr>
+          <w:lang w:val="fr-FR"/>
+        </w:rPr>
+        <w:t>pooling</w:t>
+      </w:r>
+      <w:proofErr w:type="spellEnd"/>
+      <w:r>
+        <w:rPr>
+          <w:lang w:val="fr-FR"/>
+        </w:rPr>
+        <w:t xml:space="preserve"> et représenter le résultat final.</w:t>
       </w:r>
     </w:p>
     <w:p>
@@ -1303,6 +1782,7 @@
         <w:pStyle w:val="Heading1"/>
         <w:rPr>
           <w:b/>
+          <w:lang w:val="fr-FR"/>
         </w:rPr>
       </w:pPr>
       <w:r>
@@ -1316,6 +1796,35 @@
     </w:p>
     <w:p>
       <w:pPr>
+        <w:rPr>
+          <w:lang w:val="fr-FR"/>
+        </w:rPr>
+      </w:pPr>
+    </w:p>
+    <w:p>
+      <w:pPr>
+        <w:rPr>
+          <w:lang w:val="fr-FR"/>
+        </w:rPr>
+      </w:pPr>
+      <w:r>
+        <w:rPr>
+          <w:lang w:val="fr-FR"/>
+        </w:rPr>
+        <w:t>Puisque nous travaillons avec une classification multi-classe, nous définissons notre précision par le pourcentage d’éléments correctement classés en utilisant le label obtenant la probabilité maximale.</w:t>
+      </w:r>
+      <w:bookmarkStart w:id="0" w:name="_GoBack"/>
+      <w:bookmarkEnd w:id="0"/>
+    </w:p>
+    <w:p>
+      <w:pPr>
+        <w:rPr>
+          <w:lang w:val="fr-FR"/>
+        </w:rPr>
+      </w:pPr>
+    </w:p>
+    <w:p>
+      <w:pPr>
         <w:pStyle w:val="NoSpacing"/>
         <w:rPr>
           <w:lang w:val="fr-FR"/>
@@ -1359,6 +1868,113 @@
         <w:rPr>
           <w:lang w:val="fr-FR"/>
         </w:rPr>
+        <w:t xml:space="preserve">Nous pouvons voir par l’exemple que rien dans les </w:t>
+      </w:r>
+      <w:proofErr w:type="spellStart"/>
+      <w:r>
+        <w:rPr>
+          <w:lang w:val="fr-FR"/>
+        </w:rPr>
+        <w:t>reviews</w:t>
+      </w:r>
+      <w:proofErr w:type="spellEnd"/>
+      <w:r>
+        <w:rPr>
+          <w:lang w:val="fr-FR"/>
+        </w:rPr>
+        <w:t xml:space="preserve"> n’indique cependant le pays d’origine d’un vin, ce qui rend les résultats assez impressionnants.</w:t>
+      </w:r>
+    </w:p>
+    <w:p>
+      <w:pPr>
+        <w:pStyle w:val="NoSpacing"/>
+        <w:rPr>
+          <w:lang w:val="fr-FR"/>
+        </w:rPr>
+      </w:pPr>
+    </w:p>
+    <w:p>
+      <w:pPr>
+        <w:pStyle w:val="NoSpacing"/>
+        <w:rPr>
+          <w:lang w:val="fr-FR"/>
+        </w:rPr>
+      </w:pPr>
+      <w:r>
+        <w:rPr>
+          <w:noProof/>
+          <w:lang w:val="fr-FR"/>
+        </w:rPr>
+        <w:drawing>
+          <wp:anchor distT="0" distB="0" distL="114300" distR="114300" simplePos="0" relativeHeight="251658240" behindDoc="0" locked="0" layoutInCell="1" allowOverlap="1" wp14:anchorId="15AC088D" wp14:editId="7A395E48">
+            <wp:simplePos x="0" y="0"/>
+            <wp:positionH relativeFrom="column">
+              <wp:posOffset>0</wp:posOffset>
+            </wp:positionH>
+            <wp:positionV relativeFrom="paragraph">
+              <wp:posOffset>94211</wp:posOffset>
+            </wp:positionV>
+            <wp:extent cx="6168044" cy="1696800"/>
+            <wp:effectExtent l="0" t="0" r="4445" b="5080"/>
+            <wp:wrapSquare wrapText="bothSides"/>
+            <wp:docPr id="4" name="Picture 4"/>
+            <wp:cNvGraphicFramePr>
+              <a:graphicFrameLocks xmlns:a="http://schemas.openxmlformats.org/drawingml/2006/main" noChangeAspect="1"/>
+            </wp:cNvGraphicFramePr>
+            <a:graphic xmlns:a="http://schemas.openxmlformats.org/drawingml/2006/main">
+              <a:graphicData uri="http://schemas.openxmlformats.org/drawingml/2006/picture">
+                <pic:pic xmlns:pic="http://schemas.openxmlformats.org/drawingml/2006/picture">
+                  <pic:nvPicPr>
+                    <pic:cNvPr id="4" name="Screenshot 2019-04-14 at 18.59.58.png"/>
+                    <pic:cNvPicPr/>
+                  </pic:nvPicPr>
+                  <pic:blipFill>
+                    <a:blip r:embed="rId11"/>
+                    <a:stretch>
+                      <a:fillRect/>
+                    </a:stretch>
+                  </pic:blipFill>
+                  <pic:spPr>
+                    <a:xfrm>
+                      <a:off x="0" y="0"/>
+                      <a:ext cx="6168044" cy="1696800"/>
+                    </a:xfrm>
+                    <a:prstGeom prst="rect">
+                      <a:avLst/>
+                    </a:prstGeom>
+                  </pic:spPr>
+                </pic:pic>
+              </a:graphicData>
+            </a:graphic>
+            <wp14:sizeRelH relativeFrom="page">
+              <wp14:pctWidth>0</wp14:pctWidth>
+            </wp14:sizeRelH>
+            <wp14:sizeRelV relativeFrom="page">
+              <wp14:pctHeight>0</wp14:pctHeight>
+            </wp14:sizeRelV>
+          </wp:anchor>
+        </w:drawing>
+      </w:r>
+    </w:p>
+    <w:p>
+      <w:pPr>
+        <w:pStyle w:val="NoSpacing"/>
+        <w:rPr>
+          <w:lang w:val="fr-FR"/>
+        </w:rPr>
+      </w:pPr>
+    </w:p>
+    <w:p>
+      <w:pPr>
+        <w:pStyle w:val="NoSpacing"/>
+        <w:rPr>
+          <w:lang w:val="fr-FR"/>
+        </w:rPr>
+      </w:pPr>
+      <w:r>
+        <w:rPr>
+          <w:lang w:val="fr-FR"/>
+        </w:rPr>
         <w:t xml:space="preserve">Pour ce qui est </w:t>
       </w:r>
       <w:r>
@@ -1380,6 +1996,7 @@
         </w:rPr>
         <w:t xml:space="preserve"> et la province </w:t>
       </w:r>
+      <w:proofErr w:type="spellStart"/>
       <w:r>
         <w:rPr>
           <w:i/>
@@ -1387,6 +2004,7 @@
         </w:rPr>
         <w:t>Burgundy</w:t>
       </w:r>
+      <w:proofErr w:type="spellEnd"/>
       <w:r>
         <w:rPr>
           <w:lang w:val="fr-FR"/>
@@ -1439,7 +2057,35 @@
         <w:rPr>
           <w:lang w:val="fr-FR"/>
         </w:rPr>
-        <w:t>la review proposée. Cela peut être dû au fait que seuls 18 experts ont écrit les reviews de ce jeu de données.</w:t>
+        <w:t xml:space="preserve">la </w:t>
+      </w:r>
+      <w:proofErr w:type="spellStart"/>
+      <w:r>
+        <w:rPr>
+          <w:lang w:val="fr-FR"/>
+        </w:rPr>
+        <w:t>review</w:t>
+      </w:r>
+      <w:proofErr w:type="spellEnd"/>
+      <w:r>
+        <w:rPr>
+          <w:lang w:val="fr-FR"/>
+        </w:rPr>
+        <w:t xml:space="preserve"> proposée. Cela peut être dû au fait que seuls 18 experts ont écrit les </w:t>
+      </w:r>
+      <w:proofErr w:type="spellStart"/>
+      <w:r>
+        <w:rPr>
+          <w:lang w:val="fr-FR"/>
+        </w:rPr>
+        <w:t>reviews</w:t>
+      </w:r>
+      <w:proofErr w:type="spellEnd"/>
+      <w:r>
+        <w:rPr>
+          <w:lang w:val="fr-FR"/>
+        </w:rPr>
+        <w:t xml:space="preserve"> de ce jeu de données.</w:t>
       </w:r>
     </w:p>
     <w:p>
@@ -1495,20 +2141,70 @@
           <w:i/>
           <w:lang w:val="fr-FR"/>
         </w:rPr>
-        <w:t>pinot bianco</w:t>
-      </w:r>
+        <w:t xml:space="preserve">pinot </w:t>
+      </w:r>
+      <w:proofErr w:type="spellStart"/>
+      <w:r>
+        <w:rPr>
+          <w:i/>
+          <w:lang w:val="fr-FR"/>
+        </w:rPr>
+        <w:t>bianco</w:t>
+      </w:r>
+      <w:proofErr w:type="spellEnd"/>
       <w:r>
         <w:rPr>
           <w:lang w:val="fr-FR"/>
         </w:rPr>
         <w:t xml:space="preserve">, des recoupements existent : </w:t>
       </w:r>
+      <w:proofErr w:type="spellStart"/>
       <w:r>
         <w:rPr>
           <w:i/>
           <w:lang w:val="fr-FR"/>
         </w:rPr>
-        <w:t xml:space="preserve">red style Bordeaux, red style Rhone, </w:t>
+        <w:t>red</w:t>
+      </w:r>
+      <w:proofErr w:type="spellEnd"/>
+      <w:r>
+        <w:rPr>
+          <w:i/>
+          <w:lang w:val="fr-FR"/>
+        </w:rPr>
+        <w:t xml:space="preserve"> style Bordeaux, </w:t>
+      </w:r>
+      <w:proofErr w:type="spellStart"/>
+      <w:r>
+        <w:rPr>
+          <w:i/>
+          <w:lang w:val="fr-FR"/>
+        </w:rPr>
+        <w:t>red</w:t>
+      </w:r>
+      <w:proofErr w:type="spellEnd"/>
+      <w:r>
+        <w:rPr>
+          <w:i/>
+          <w:lang w:val="fr-FR"/>
+        </w:rPr>
+        <w:t xml:space="preserve"> style </w:t>
+      </w:r>
+      <w:proofErr w:type="spellStart"/>
+      <w:r>
+        <w:rPr>
+          <w:i/>
+          <w:lang w:val="fr-FR"/>
+        </w:rPr>
+        <w:t>Rhone</w:t>
+      </w:r>
+      <w:proofErr w:type="spellEnd"/>
+      <w:r>
+        <w:rPr>
+          <w:i/>
+          <w:lang w:val="fr-FR"/>
+        </w:rPr>
+        <w:t xml:space="preserve">, </w:t>
       </w:r>
       <w:r>
         <w:rPr>
@@ -1655,12 +2351,14 @@
           <w:lang w:val="fr-FR"/>
         </w:rPr>
       </w:pPr>
+      <w:proofErr w:type="spellStart"/>
       <w:r>
         <w:rPr>
           <w:lang w:val="fr-FR"/>
         </w:rPr>
         <w:t>References</w:t>
       </w:r>
+      <w:proofErr w:type="spellEnd"/>
     </w:p>
     <w:p>
       <w:pPr>
@@ -1685,7 +2383,15 @@
         <w:pStyle w:val="References"/>
       </w:pPr>
       <w:r>
-        <w:t xml:space="preserve">Gabriel Mordecki, </w:t>
+        <w:t xml:space="preserve">Gabriel </w:t>
+      </w:r>
+      <w:proofErr w:type="spellStart"/>
+      <w:r>
+        <w:t>Mordecki</w:t>
+      </w:r>
+      <w:proofErr w:type="spellEnd"/>
+      <w:r>
+        <w:t xml:space="preserve">, </w:t>
       </w:r>
       <w:r>
         <w:t>how</w:t>
@@ -1718,12 +2424,69 @@
           <w:szCs w:val="16"/>
         </w:rPr>
       </w:pPr>
+      <w:proofErr w:type="spellStart"/>
       <w:r>
         <w:rPr>
           <w:sz w:val="18"/>
           <w:szCs w:val="16"/>
         </w:rPr>
-        <w:t>Apoorv Agarwal, Fadi Biadsy, and Kathleen Mckeown. 2009. Contextual phrase-level polarity analysis using lexical affect scoring and syntactic n-grams. Proceedings of the 12th Conference of the European Chapter of the ACL (EACL 2009), pages 24–32, March.</w:t>
+        <w:t>Apoorv</w:t>
+      </w:r>
+      <w:proofErr w:type="spellEnd"/>
+      <w:r>
+        <w:rPr>
+          <w:sz w:val="18"/>
+          <w:szCs w:val="16"/>
+        </w:rPr>
+        <w:t xml:space="preserve"> Agarwal, </w:t>
+      </w:r>
+      <w:proofErr w:type="spellStart"/>
+      <w:r>
+        <w:rPr>
+          <w:sz w:val="18"/>
+          <w:szCs w:val="16"/>
+        </w:rPr>
+        <w:t>Fadi</w:t>
+      </w:r>
+      <w:proofErr w:type="spellEnd"/>
+      <w:r>
+        <w:rPr>
+          <w:sz w:val="18"/>
+          <w:szCs w:val="16"/>
+        </w:rPr>
+        <w:t xml:space="preserve"> </w:t>
+      </w:r>
+      <w:proofErr w:type="spellStart"/>
+      <w:r>
+        <w:rPr>
+          <w:sz w:val="18"/>
+          <w:szCs w:val="16"/>
+        </w:rPr>
+        <w:t>Biadsy</w:t>
+      </w:r>
+      <w:proofErr w:type="spellEnd"/>
+      <w:r>
+        <w:rPr>
+          <w:sz w:val="18"/>
+          <w:szCs w:val="16"/>
+        </w:rPr>
+        <w:t xml:space="preserve">, and Kathleen </w:t>
+      </w:r>
+      <w:proofErr w:type="spellStart"/>
+      <w:r>
+        <w:rPr>
+          <w:sz w:val="18"/>
+          <w:szCs w:val="16"/>
+        </w:rPr>
+        <w:t>Mckeown</w:t>
+      </w:r>
+      <w:proofErr w:type="spellEnd"/>
+      <w:r>
+        <w:rPr>
+          <w:sz w:val="18"/>
+          <w:szCs w:val="16"/>
+        </w:rPr>
+        <w:t>. 2009. Contextual phrase-level polarity analysis using lexical affect scoring and syntactic n-grams. Proceedings of the 12th Conference of the European Chapter of the ACL (EACL 2009), pages 24–32, March.</w:t>
       </w:r>
     </w:p>
     <w:p>
@@ -1747,7 +2510,7 @@
         <w:suppressAutoHyphens w:val="0"/>
         <w:autoSpaceDE/>
       </w:pPr>
-      <w:hyperlink r:id="rId11" w:history="1">
+      <w:hyperlink r:id="rId12" w:history="1">
         <w:r>
           <w:rPr>
             <w:sz w:val="18"/>
@@ -1783,13 +2546,21 @@
           <w:szCs w:val="16"/>
         </w:rPr>
       </w:pPr>
-      <w:hyperlink r:id="rId12" w:history="1">
+      <w:hyperlink r:id="rId13" w:history="1">
+        <w:r>
+          <w:rPr>
+            <w:sz w:val="18"/>
+            <w:szCs w:val="16"/>
+            <w:lang w:val="fr-FR"/>
+          </w:rPr>
+          <w:t xml:space="preserve">Santos, C. N. dos, &amp; Gatti, M. (2014). </w:t>
+        </w:r>
         <w:r>
           <w:rPr>
             <w:sz w:val="18"/>
             <w:szCs w:val="16"/>
           </w:rPr>
-          <w:t>Santos, C. N. dos, &amp; Gatti, M. (2014). Deep Convolutional Neural Networks for Sentiment Analysis of Short Texts. In COLING-2014 (pp. 69–78).</w:t>
+          <w:t>Deep Convolutional Neural Networks for Sentiment Analysis of Short Texts. In COLING-2014 (pp. 69–78).</w:t>
         </w:r>
       </w:hyperlink>
     </w:p>
@@ -1812,12 +2583,12 @@
       </w:pPr>
     </w:p>
     <w:sectPr>
-      <w:headerReference w:type="even" r:id="rId13"/>
-      <w:headerReference w:type="default" r:id="rId14"/>
-      <w:footerReference w:type="even" r:id="rId15"/>
-      <w:footerReference w:type="default" r:id="rId16"/>
-      <w:headerReference w:type="first" r:id="rId17"/>
-      <w:footerReference w:type="first" r:id="rId18"/>
+      <w:headerReference w:type="even" r:id="rId14"/>
+      <w:headerReference w:type="default" r:id="rId15"/>
+      <w:footerReference w:type="even" r:id="rId16"/>
+      <w:footerReference w:type="default" r:id="rId17"/>
+      <w:headerReference w:type="first" r:id="rId18"/>
+      <w:footerReference w:type="first" r:id="rId19"/>
       <w:pgSz w:w="12240" w:h="15840"/>
       <w:pgMar w:top="1440" w:right="902" w:bottom="1627" w:left="1440" w:header="432" w:footer="1080" w:gutter="0"/>
       <w:pgNumType w:start="225"/>
@@ -1927,8 +2698,6 @@
 <file path=word/header3.xml><?xml version="1.0" encoding="utf-8"?>
 <w:hdr xmlns:wpc="http://schemas.microsoft.com/office/word/2010/wordprocessingCanvas" xmlns:cx="http://schemas.microsoft.com/office/drawing/2014/chartex" xmlns:cx1="http://schemas.microsoft.com/office/drawing/2015/9/8/chartex" xmlns:cx2="http://schemas.microsoft.com/office/drawing/2015/10/21/chartex" xmlns:cx3="http://schemas.microsoft.com/office/drawing/2016/5/9/chartex" xmlns:cx4="http://schemas.microsoft.com/office/drawing/2016/5/10/chartex" xmlns:cx5="http://schemas.microsoft.com/office/drawing/2016/5/11/chartex" xmlns:cx6="http://schemas.microsoft.com/office/drawing/2016/5/12/chartex" xmlns:cx7="http://schemas.microsoft.com/office/drawing/2016/5/13/chartex" xmlns:cx8="http://schemas.microsoft.com/office/drawing/2016/5/14/chartex" xmlns:mc="http://schemas.openxmlformats.org/markup-compatibility/2006" xmlns:aink="http://schemas.microsoft.com/office/drawing/2016/ink" xmlns:am3d="http://schemas.microsoft.com/office/drawing/2017/model3d" xmlns:o="urn:schemas-microsoft-com:office:office" xmlns:r="http://schemas.openxmlformats.org/officeDocument/2006/relationships" xmlns:m="http://schemas.openxmlformats.org/officeDocument/2006/math" xmlns:v="urn:schemas-microsoft-com:vml" xmlns:wp14="http://schemas.microsoft.com/office/word/2010/wordprocessingDrawing" xmlns:wp="http://schemas.openxmlformats.org/drawingml/2006/wordprocessingDrawing" xmlns:w10="urn:schemas-microsoft-com:office:word" xmlns:w="http://schemas.openxmlformats.org/wordprocessingml/2006/main" xmlns:w14="http://schemas.microsoft.com/office/word/2010/wordml" xmlns:w15="http://schemas.microsoft.com/office/word/2012/wordml" xmlns:w16cid="http://schemas.microsoft.com/office/word/2016/wordml/cid" xmlns:w16se="http://schemas.microsoft.com/office/word/2015/wordml/symex" xmlns:wpg="http://schemas.microsoft.com/office/word/2010/wordprocessingGroup" xmlns:wpi="http://schemas.microsoft.com/office/word/2010/wordprocessingInk" xmlns:wne="http://schemas.microsoft.com/office/word/2006/wordml" xmlns:wps="http://schemas.microsoft.com/office/word/2010/wordprocessingShape" mc:Ignorable="w14 w15 w16se w16cid wp14">
   <w:p>
-    <w:bookmarkStart w:id="0" w:name="_GoBack"/>
-    <w:bookmarkEnd w:id="0"/>
     <w:r>
       <w:rPr>
         <w:noProof/>
@@ -2056,8 +2825,18 @@
                                     <w:szCs w:val="24"/>
                                     <w:lang w:val="fr-FR" w:eastAsia="en-GB"/>
                                   </w:rPr>
-                                  <w:t>Pierre Mével</w:t>
+                                  <w:t xml:space="preserve">Pierre </w:t>
                                 </w:r>
+                                <w:proofErr w:type="spellStart"/>
+                                <w:r>
+                                  <w:rPr>
+                                    <w:sz w:val="24"/>
+                                    <w:szCs w:val="24"/>
+                                    <w:lang w:val="fr-FR" w:eastAsia="en-GB"/>
+                                  </w:rPr>
+                                  <w:t>Mével</w:t>
+                                </w:r>
+                                <w:proofErr w:type="spellEnd"/>
                               </w:p>
                               <w:p>
                                 <w:pPr>
@@ -2285,8 +3064,18 @@
                               <w:szCs w:val="24"/>
                               <w:lang w:val="fr-FR" w:eastAsia="en-GB"/>
                             </w:rPr>
-                            <w:t>Pierre Mével</w:t>
+                            <w:t xml:space="preserve">Pierre </w:t>
                           </w:r>
+                          <w:proofErr w:type="spellStart"/>
+                          <w:r>
+                            <w:rPr>
+                              <w:sz w:val="24"/>
+                              <w:szCs w:val="24"/>
+                              <w:lang w:val="fr-FR" w:eastAsia="en-GB"/>
+                            </w:rPr>
+                            <w:t>Mével</w:t>
+                          </w:r>
+                          <w:proofErr w:type="spellEnd"/>
                         </w:p>
                         <w:p>
                           <w:pPr>

</xml_diff>